<commit_message>
Modify Orders State activity diagram
</commit_message>
<xml_diff>
--- a/UML/activity diagram and scenario/Delivery Modifies Orders State/modify_order_status_senario[1].docx
+++ b/UML/activity diagram and scenario/Delivery Modifies Orders State/modify_order_status_senario[1].docx
@@ -1,6 +1,6 @@
 
 <file path=word/document.xml><?xml version="1.0" encoding="utf-8"?>
-<w:document xmlns:wpc="http://schemas.microsoft.com/office/word/2010/wordprocessingCanvas" xmlns:cx="http://schemas.microsoft.com/office/drawing/2014/chartex" xmlns:mc="http://schemas.openxmlformats.org/markup-compatibility/2006" xmlns:o="urn:schemas-microsoft-com:office:office" xmlns:r="http://schemas.openxmlformats.org/officeDocument/2006/relationships" xmlns:m="http://schemas.openxmlformats.org/officeDocument/2006/math" xmlns:v="urn:schemas-microsoft-com:vml" xmlns:wp14="http://schemas.microsoft.com/office/word/2010/wordprocessingDrawing" xmlns:wp="http://schemas.openxmlformats.org/drawingml/2006/wordprocessingDrawing" xmlns:w10="urn:schemas-microsoft-com:office:word" xmlns:w="http://schemas.openxmlformats.org/wordprocessingml/2006/main" xmlns:w14="http://schemas.microsoft.com/office/word/2010/wordml" xmlns:w15="http://schemas.microsoft.com/office/word/2012/wordml" xmlns:w16se="http://schemas.microsoft.com/office/word/2015/wordml/symex" xmlns:wpg="http://schemas.microsoft.com/office/word/2010/wordprocessingGroup" xmlns:wpi="http://schemas.microsoft.com/office/word/2010/wordprocessingInk" xmlns:wne="http://schemas.microsoft.com/office/word/2006/wordml" xmlns:wps="http://schemas.microsoft.com/office/word/2010/wordprocessingShape" mc:Ignorable="w14 w15 w16se wp14">
+<w:document xmlns:wpc="http://schemas.microsoft.com/office/word/2010/wordprocessingCanvas" xmlns:cx="http://schemas.microsoft.com/office/drawing/2014/chartex" xmlns:cx1="http://schemas.microsoft.com/office/drawing/2015/9/8/chartex" xmlns:mc="http://schemas.openxmlformats.org/markup-compatibility/2006" xmlns:o="urn:schemas-microsoft-com:office:office" xmlns:r="http://schemas.openxmlformats.org/officeDocument/2006/relationships" xmlns:m="http://schemas.openxmlformats.org/officeDocument/2006/math" xmlns:v="urn:schemas-microsoft-com:vml" xmlns:wp14="http://schemas.microsoft.com/office/word/2010/wordprocessingDrawing" xmlns:wp="http://schemas.openxmlformats.org/drawingml/2006/wordprocessingDrawing" xmlns:w10="urn:schemas-microsoft-com:office:word" xmlns:w="http://schemas.openxmlformats.org/wordprocessingml/2006/main" xmlns:w14="http://schemas.microsoft.com/office/word/2010/wordml" xmlns:w15="http://schemas.microsoft.com/office/word/2012/wordml" xmlns:w16se="http://schemas.microsoft.com/office/word/2015/wordml/symex" xmlns:wpg="http://schemas.microsoft.com/office/word/2010/wordprocessingGroup" xmlns:wpi="http://schemas.microsoft.com/office/word/2010/wordprocessingInk" xmlns:wne="http://schemas.microsoft.com/office/word/2006/wordml" xmlns:wps="http://schemas.microsoft.com/office/word/2010/wordprocessingShape" mc:Ignorable="w14 w15 w16se wp14">
   <w:body>
     <w:p>
       <w:pPr>
@@ -138,7 +138,15 @@
               <w:pStyle w:val="p1"/>
             </w:pPr>
             <w:r>
-              <w:t>A delivery staff member modify order  status.</w:t>
+              <w:t xml:space="preserve">A delivery staff member modify </w:t>
+            </w:r>
+            <w:proofErr w:type="gramStart"/>
+            <w:r>
+              <w:t>order  status</w:t>
+            </w:r>
+            <w:proofErr w:type="gramEnd"/>
+            <w:r>
+              <w:t>.</w:t>
             </w:r>
           </w:p>
         </w:tc>
@@ -372,24 +380,6 @@
                 <w:szCs w:val="26"/>
               </w:rPr>
               <w:t>None</w:t>
-            </w:r>
-            <w:r>
-              <w:rPr>
-                <w:rFonts w:asciiTheme="minorHAnsi" w:hAnsiTheme="minorHAnsi"/>
-                <w:sz w:val="26"/>
-                <w:szCs w:val="26"/>
-              </w:rPr>
-              <w:t xml:space="preserve"> </w:t>
-            </w:r>
-            <w:bookmarkStart w:id="0" w:name="_GoBack"/>
-            <w:bookmarkEnd w:id="0"/>
-            <w:r>
-              <w:rPr>
-                <w:rFonts w:asciiTheme="minorHAnsi" w:hAnsiTheme="minorHAnsi"/>
-                <w:sz w:val="26"/>
-                <w:szCs w:val="26"/>
-              </w:rPr>
-              <w:t>.</w:t>
             </w:r>
           </w:p>
         </w:tc>
@@ -758,18 +748,13 @@
           <w:p>
             <w:pPr>
               <w:pStyle w:val="p1"/>
-            </w:pPr>
-            <w:r>
-              <w:t>1. Delivery</w:t>
-            </w:r>
-            <w:r>
-              <w:rPr>
-                <w:rFonts w:asciiTheme="minorHAnsi" w:hAnsiTheme="minorHAnsi" w:cstheme="minorHAnsi"/>
-                <w:bCs/>
-                <w:sz w:val="26"/>
-                <w:szCs w:val="26"/>
-              </w:rPr>
-              <w:t xml:space="preserve"> must login</w:t>
+              <w:numPr>
+                <w:ilvl w:val="0"/>
+                <w:numId w:val="11"/>
+              </w:numPr>
+            </w:pPr>
+            <w:r>
+              <w:t>Delivery logs into the system.</w:t>
             </w:r>
           </w:p>
         </w:tc>
@@ -786,6 +771,7 @@
             <w:pPr>
               <w:rPr>
                 <w:rFonts w:ascii="-webkit-standard" w:hAnsi="-webkit-standard"/>
+                <w:b/>
                 <w:bCs/>
                 <w:color w:val="000000"/>
                 <w:sz w:val="26"/>
@@ -802,14 +788,22 @@
               <w:t xml:space="preserve">1.1 </w:t>
             </w:r>
             <w:r>
-              <w:rPr>
-                <w:rFonts w:ascii="-webkit-standard" w:hAnsi="-webkit-standard"/>
+              <w:t xml:space="preserve">The </w:t>
+            </w:r>
+            <w:r>
+              <w:rPr>
+                <w:rStyle w:val="Strong"/>
+                <w:b w:val="0"/>
+                <w:bCs w:val="0"/>
+              </w:rPr>
+              <w:t>system verifies the login status</w:t>
+            </w:r>
+            <w:r>
+              <w:rPr>
+                <w:b/>
                 <w:bCs/>
-                <w:color w:val="000000"/>
-                <w:sz w:val="26"/>
-                <w:szCs w:val="26"/>
-              </w:rPr>
-              <w:t>System checks if customer is logged in.</w:t>
+              </w:rPr>
+              <w:t>.</w:t>
             </w:r>
           </w:p>
           <w:p>
@@ -875,6 +869,10 @@
           <w:p>
             <w:pPr>
               <w:pStyle w:val="p1"/>
+              <w:numPr>
+                <w:ilvl w:val="0"/>
+                <w:numId w:val="11"/>
+              </w:numPr>
               <w:rPr>
                 <w:rFonts w:asciiTheme="minorHAnsi" w:hAnsiTheme="minorHAnsi" w:cstheme="minorHAnsi"/>
                 <w:bCs/>
@@ -882,15 +880,6 @@
                 <w:szCs w:val="26"/>
               </w:rPr>
             </w:pPr>
-            <w:r>
-              <w:rPr>
-                <w:rFonts w:asciiTheme="minorHAnsi" w:hAnsiTheme="minorHAnsi" w:cstheme="minorHAnsi"/>
-                <w:bCs/>
-                <w:sz w:val="26"/>
-                <w:szCs w:val="26"/>
-              </w:rPr>
-              <w:t xml:space="preserve">2. </w:t>
-            </w:r>
             <w:r>
               <w:t>Delivery evaluates each order.</w:t>
             </w:r>
@@ -955,12 +944,103 @@
           <w:p>
             <w:pPr>
               <w:pStyle w:val="p1"/>
-            </w:pPr>
-            <w:r>
-              <w:t>3. Delivery adds orders to delivery list.</w:t>
-            </w:r>
-            <w:r>
-              <w:br/>
+              <w:numPr>
+                <w:ilvl w:val="0"/>
+                <w:numId w:val="11"/>
+              </w:numPr>
+            </w:pPr>
+            <w:r>
+              <w:t xml:space="preserve">The delivery either </w:t>
+            </w:r>
+            <w:r>
+              <w:rPr>
+                <w:rStyle w:val="Emphasis"/>
+              </w:rPr>
+              <w:t>approve</w:t>
+            </w:r>
+            <w:r>
+              <w:t xml:space="preserve"> or </w:t>
+            </w:r>
+            <w:r>
+              <w:rPr>
+                <w:rStyle w:val="Emphasis"/>
+              </w:rPr>
+              <w:t>archive</w:t>
+            </w:r>
+            <w:r>
+              <w:rPr>
+                <w:rStyle w:val="Emphasis"/>
+              </w:rPr>
+              <w:t xml:space="preserve"> each order</w:t>
+            </w:r>
+            <w:r>
+              <w:t>.</w:t>
+            </w:r>
+          </w:p>
+          <w:p>
+            <w:pPr>
+              <w:pStyle w:val="p1"/>
+              <w:ind w:left="783"/>
+            </w:pPr>
+          </w:p>
+          <w:p>
+            <w:pPr>
+              <w:pStyle w:val="p1"/>
+              <w:numPr>
+                <w:ilvl w:val="0"/>
+                <w:numId w:val="11"/>
+              </w:numPr>
+              <w:rPr>
+                <w:rStyle w:val="Strong"/>
+                <w:b w:val="0"/>
+                <w:bCs w:val="0"/>
+              </w:rPr>
+            </w:pPr>
+            <w:r>
+              <w:t xml:space="preserve">If the delivery personnel selects </w:t>
+            </w:r>
+            <w:r>
+              <w:rPr>
+                <w:rStyle w:val="Strong"/>
+                <w:b w:val="0"/>
+                <w:bCs w:val="0"/>
+              </w:rPr>
+              <w:t>Approve</w:t>
+            </w:r>
+          </w:p>
+          <w:p>
+            <w:pPr>
+              <w:pStyle w:val="p1"/>
+              <w:ind w:left="783"/>
+              <w:rPr>
+                <w:rStyle w:val="Strong"/>
+              </w:rPr>
+            </w:pPr>
+          </w:p>
+          <w:p>
+            <w:pPr>
+              <w:pStyle w:val="p1"/>
+              <w:ind w:left="783"/>
+            </w:pPr>
+          </w:p>
+          <w:p>
+            <w:pPr>
+              <w:pStyle w:val="p1"/>
+              <w:numPr>
+                <w:ilvl w:val="0"/>
+                <w:numId w:val="11"/>
+              </w:numPr>
+            </w:pPr>
+            <w:r>
+              <w:t xml:space="preserve">If the delivery personnel selects </w:t>
+            </w:r>
+            <w:r>
+              <w:rPr>
+                <w:rStyle w:val="Strong"/>
+                <w:b w:val="0"/>
+                <w:bCs w:val="0"/>
+              </w:rPr>
+              <w:t>Archive</w:t>
             </w:r>
           </w:p>
         </w:tc>
@@ -981,34 +1061,139 @@
               <w:t>3.1</w:t>
             </w:r>
             <w:r>
-              <w:t xml:space="preserve"> System updates order status. </w:t>
+              <w:t xml:space="preserve"> </w:t>
             </w:r>
             <w:r>
               <w:rPr>
                 <w:rStyle w:val="apple-converted-space"/>
               </w:rPr>
+              <w:br/>
+            </w:r>
+            <w:r>
+              <w:rPr>
+                <w:rStyle w:val="apple-converted-space"/>
+              </w:rPr>
+              <w:t>3.2</w:t>
+            </w:r>
+            <w:r>
+              <w:rPr>
+                <w:rStyle w:val="apple-converted-space"/>
+              </w:rPr>
+              <w:t xml:space="preserve"> </w:t>
+            </w:r>
+            <w:r>
+              <w:t>System sends a confirmation message.</w:t>
+            </w:r>
+          </w:p>
+          <w:p>
+            <w:pPr>
+              <w:pStyle w:val="p1"/>
+            </w:pPr>
+          </w:p>
+          <w:p>
+            <w:pPr>
+              <w:pStyle w:val="p1"/>
+            </w:pPr>
+            <w:r>
+              <w:t xml:space="preserve">4.1 </w:t>
+            </w:r>
+            <w:r>
+              <w:t xml:space="preserve">System updates </w:t>
+            </w:r>
+            <w:r>
+              <w:rPr>
+                <w:rStyle w:val="Strong"/>
+                <w:b w:val="0"/>
+                <w:bCs w:val="0"/>
+              </w:rPr>
+              <w:t xml:space="preserve">the </w:t>
+            </w:r>
+            <w:r>
+              <w:t>order status.</w:t>
+            </w:r>
+          </w:p>
+          <w:p>
+            <w:pPr>
+              <w:pStyle w:val="p1"/>
+            </w:pPr>
+            <w:r>
+              <w:t>4.</w:t>
+            </w:r>
+            <w:r>
+              <w:t>2</w:t>
+            </w:r>
+            <w:r>
+              <w:t xml:space="preserve"> </w:t>
+            </w:r>
+            <w:r>
+              <w:t>System sends tracking information</w:t>
+            </w:r>
+            <w:r>
+              <w:t xml:space="preserve"> </w:t>
+            </w:r>
+            <w:r>
+              <w:t>to the custom</w:t>
+            </w:r>
+            <w:bookmarkStart w:id="0" w:name="_GoBack"/>
+            <w:bookmarkEnd w:id="0"/>
+            <w:r>
+              <w:t>er and admin.</w:t>
+            </w:r>
+          </w:p>
+          <w:p>
+            <w:pPr>
+              <w:pStyle w:val="p1"/>
+            </w:pPr>
+            <w:r>
+              <w:rPr>
+                <w:rStyle w:val="apple-converted-space"/>
+              </w:rPr>
               <w:t> </w:t>
             </w:r>
             <w:r>
               <w:rPr>
                 <w:rStyle w:val="apple-converted-space"/>
               </w:rPr>
-              <w:br/>
-            </w:r>
-            <w:r>
-              <w:rPr>
-                <w:rStyle w:val="apple-converted-space"/>
-              </w:rPr>
-              <w:t>3.2</w:t>
-            </w:r>
-            <w:r>
-              <w:rPr>
-                <w:rStyle w:val="apple-converted-space"/>
-              </w:rPr>
-              <w:t xml:space="preserve"> </w:t>
-            </w:r>
-            <w:r>
-              <w:t>System sends a confirmation message.</w:t>
+              <w:t xml:space="preserve">5.1 </w:t>
+            </w:r>
+            <w:r>
+              <w:t xml:space="preserve">system </w:t>
+            </w:r>
+            <w:r>
+              <w:rPr>
+                <w:rStyle w:val="Strong"/>
+                <w:b w:val="0"/>
+                <w:bCs w:val="0"/>
+              </w:rPr>
+              <w:t>updates the order state</w:t>
+            </w:r>
+            <w:r>
+              <w:t>.</w:t>
+            </w:r>
+          </w:p>
+          <w:p>
+            <w:pPr>
+              <w:pStyle w:val="p1"/>
+            </w:pPr>
+            <w:r>
+              <w:t xml:space="preserve">5.2 </w:t>
+            </w:r>
+            <w:r>
+              <w:t xml:space="preserve">system </w:t>
+            </w:r>
+            <w:r>
+              <w:rPr>
+                <w:rStyle w:val="Strong"/>
+                <w:b w:val="0"/>
+                <w:bCs w:val="0"/>
+              </w:rPr>
+              <w:t>sends a notification</w:t>
+            </w:r>
+            <w:r>
+              <w:t xml:space="preserve"> to </w:t>
+            </w:r>
+            <w:r>
+              <w:t>the admin.</w:t>
             </w:r>
           </w:p>
         </w:tc>
@@ -1073,38 +1258,7 @@
                 <w:bCs/>
                 <w:szCs w:val="24"/>
               </w:rPr>
-              <w:t xml:space="preserve">delivery is not authorized </w:t>
-            </w:r>
-          </w:p>
-          <w:p>
-            <w:pPr>
-              <w:pStyle w:val="ListParagraph"/>
-              <w:numPr>
-                <w:ilvl w:val="1"/>
-                <w:numId w:val="8"/>
-              </w:numPr>
-              <w:snapToGrid w:val="0"/>
-              <w:rPr>
-                <w:rFonts w:asciiTheme="minorHAnsi" w:hAnsiTheme="minorHAnsi" w:cstheme="minorHAnsi"/>
-                <w:bCs/>
-                <w:sz w:val="26"/>
-                <w:szCs w:val="26"/>
-              </w:rPr>
-            </w:pPr>
-            <w:r>
-              <w:t>If there is a s</w:t>
-            </w:r>
-            <w:r>
-              <w:t>ystem error</w:t>
-            </w:r>
-            <w:r>
-              <w:t xml:space="preserve"> occurs</w:t>
-            </w:r>
-            <w:r>
-              <w:t xml:space="preserve"> during status update</w:t>
-            </w:r>
-            <w:r>
-              <w:t>, then rollback or retry.</w:t>
+              <w:t>delivery is not authorized</w:t>
             </w:r>
           </w:p>
         </w:tc>
@@ -1127,7 +1281,7 @@
       <w:headerReference w:type="default" r:id="rId7"/>
       <w:footerReference w:type="default" r:id="rId8"/>
       <w:pgSz w:w="12240" w:h="15840"/>
-      <w:pgMar w:top="1440" w:right="1800" w:bottom="1440" w:left="1800" w:header="720" w:footer="720" w:gutter="0"/>
+      <w:pgMar w:top="720" w:right="720" w:bottom="720" w:left="720" w:header="720" w:footer="720" w:gutter="0"/>
       <w:cols w:space="720"/>
       <w:docGrid w:linePitch="360"/>
     </w:sectPr>
@@ -1136,7 +1290,7 @@
 </file>
 
 <file path=word/endnotes.xml><?xml version="1.0" encoding="utf-8"?>
-<w:endnotes xmlns:wpc="http://schemas.microsoft.com/office/word/2010/wordprocessingCanvas" xmlns:cx="http://schemas.microsoft.com/office/drawing/2014/chartex" xmlns:mc="http://schemas.openxmlformats.org/markup-compatibility/2006" xmlns:o="urn:schemas-microsoft-com:office:office" xmlns:r="http://schemas.openxmlformats.org/officeDocument/2006/relationships" xmlns:m="http://schemas.openxmlformats.org/officeDocument/2006/math" xmlns:v="urn:schemas-microsoft-com:vml" xmlns:wp14="http://schemas.microsoft.com/office/word/2010/wordprocessingDrawing" xmlns:wp="http://schemas.openxmlformats.org/drawingml/2006/wordprocessingDrawing" xmlns:w10="urn:schemas-microsoft-com:office:word" xmlns:w="http://schemas.openxmlformats.org/wordprocessingml/2006/main" xmlns:w14="http://schemas.microsoft.com/office/word/2010/wordml" xmlns:w15="http://schemas.microsoft.com/office/word/2012/wordml" xmlns:w16se="http://schemas.microsoft.com/office/word/2015/wordml/symex" xmlns:wpg="http://schemas.microsoft.com/office/word/2010/wordprocessingGroup" xmlns:wpi="http://schemas.microsoft.com/office/word/2010/wordprocessingInk" xmlns:wne="http://schemas.microsoft.com/office/word/2006/wordml" xmlns:wps="http://schemas.microsoft.com/office/word/2010/wordprocessingShape" mc:Ignorable="w14 w15 w16se wp14">
+<w:endnotes xmlns:wpc="http://schemas.microsoft.com/office/word/2010/wordprocessingCanvas" xmlns:cx="http://schemas.microsoft.com/office/drawing/2014/chartex" xmlns:cx1="http://schemas.microsoft.com/office/drawing/2015/9/8/chartex" xmlns:mc="http://schemas.openxmlformats.org/markup-compatibility/2006" xmlns:o="urn:schemas-microsoft-com:office:office" xmlns:r="http://schemas.openxmlformats.org/officeDocument/2006/relationships" xmlns:m="http://schemas.openxmlformats.org/officeDocument/2006/math" xmlns:v="urn:schemas-microsoft-com:vml" xmlns:wp14="http://schemas.microsoft.com/office/word/2010/wordprocessingDrawing" xmlns:wp="http://schemas.openxmlformats.org/drawingml/2006/wordprocessingDrawing" xmlns:w10="urn:schemas-microsoft-com:office:word" xmlns:w="http://schemas.openxmlformats.org/wordprocessingml/2006/main" xmlns:w14="http://schemas.microsoft.com/office/word/2010/wordml" xmlns:w15="http://schemas.microsoft.com/office/word/2012/wordml" xmlns:w16se="http://schemas.microsoft.com/office/word/2015/wordml/symex" xmlns:wpg="http://schemas.microsoft.com/office/word/2010/wordprocessingGroup" xmlns:wpi="http://schemas.microsoft.com/office/word/2010/wordprocessingInk" xmlns:wne="http://schemas.microsoft.com/office/word/2006/wordml" xmlns:wps="http://schemas.microsoft.com/office/word/2010/wordprocessingShape" mc:Ignorable="w14 w15 w16se wp14">
   <w:endnote w:type="separator" w:id="-1">
     <w:p>
       <w:r>
@@ -1155,7 +1309,7 @@
 </file>
 
 <file path=word/footer1.xml><?xml version="1.0" encoding="utf-8"?>
-<w:ftr xmlns:wpc="http://schemas.microsoft.com/office/word/2010/wordprocessingCanvas" xmlns:cx="http://schemas.microsoft.com/office/drawing/2014/chartex" xmlns:mc="http://schemas.openxmlformats.org/markup-compatibility/2006" xmlns:o="urn:schemas-microsoft-com:office:office" xmlns:r="http://schemas.openxmlformats.org/officeDocument/2006/relationships" xmlns:m="http://schemas.openxmlformats.org/officeDocument/2006/math" xmlns:v="urn:schemas-microsoft-com:vml" xmlns:wp14="http://schemas.microsoft.com/office/word/2010/wordprocessingDrawing" xmlns:wp="http://schemas.openxmlformats.org/drawingml/2006/wordprocessingDrawing" xmlns:w10="urn:schemas-microsoft-com:office:word" xmlns:w="http://schemas.openxmlformats.org/wordprocessingml/2006/main" xmlns:w14="http://schemas.microsoft.com/office/word/2010/wordml" xmlns:w15="http://schemas.microsoft.com/office/word/2012/wordml" xmlns:w16se="http://schemas.microsoft.com/office/word/2015/wordml/symex" xmlns:wpg="http://schemas.microsoft.com/office/word/2010/wordprocessingGroup" xmlns:wpi="http://schemas.microsoft.com/office/word/2010/wordprocessingInk" xmlns:wne="http://schemas.microsoft.com/office/word/2006/wordml" xmlns:wps="http://schemas.microsoft.com/office/word/2010/wordprocessingShape" mc:Ignorable="w14 w15 w16se wp14">
+<w:ftr xmlns:wpc="http://schemas.microsoft.com/office/word/2010/wordprocessingCanvas" xmlns:cx="http://schemas.microsoft.com/office/drawing/2014/chartex" xmlns:cx1="http://schemas.microsoft.com/office/drawing/2015/9/8/chartex" xmlns:mc="http://schemas.openxmlformats.org/markup-compatibility/2006" xmlns:o="urn:schemas-microsoft-com:office:office" xmlns:r="http://schemas.openxmlformats.org/officeDocument/2006/relationships" xmlns:m="http://schemas.openxmlformats.org/officeDocument/2006/math" xmlns:v="urn:schemas-microsoft-com:vml" xmlns:wp14="http://schemas.microsoft.com/office/word/2010/wordprocessingDrawing" xmlns:wp="http://schemas.openxmlformats.org/drawingml/2006/wordprocessingDrawing" xmlns:w10="urn:schemas-microsoft-com:office:word" xmlns:w="http://schemas.openxmlformats.org/wordprocessingml/2006/main" xmlns:w14="http://schemas.microsoft.com/office/word/2010/wordml" xmlns:w15="http://schemas.microsoft.com/office/word/2012/wordml" xmlns:w16se="http://schemas.microsoft.com/office/word/2015/wordml/symex" xmlns:wpg="http://schemas.microsoft.com/office/word/2010/wordprocessingGroup" xmlns:wpi="http://schemas.microsoft.com/office/word/2010/wordprocessingInk" xmlns:wne="http://schemas.microsoft.com/office/word/2006/wordml" xmlns:wps="http://schemas.microsoft.com/office/word/2010/wordprocessingShape" mc:Ignorable="w14 w15 w16se wp14">
   <w:sdt>
     <w:sdtPr>
       <w:id w:val="-1525341732"/>
@@ -1184,7 +1338,7 @@
           <w:rPr>
             <w:noProof/>
           </w:rPr>
-          <w:t>1</w:t>
+          <w:t>2</w:t>
         </w:r>
         <w:r>
           <w:rPr>
@@ -1204,7 +1358,7 @@
 </file>
 
 <file path=word/footnotes.xml><?xml version="1.0" encoding="utf-8"?>
-<w:footnotes xmlns:wpc="http://schemas.microsoft.com/office/word/2010/wordprocessingCanvas" xmlns:cx="http://schemas.microsoft.com/office/drawing/2014/chartex" xmlns:mc="http://schemas.openxmlformats.org/markup-compatibility/2006" xmlns:o="urn:schemas-microsoft-com:office:office" xmlns:r="http://schemas.openxmlformats.org/officeDocument/2006/relationships" xmlns:m="http://schemas.openxmlformats.org/officeDocument/2006/math" xmlns:v="urn:schemas-microsoft-com:vml" xmlns:wp14="http://schemas.microsoft.com/office/word/2010/wordprocessingDrawing" xmlns:wp="http://schemas.openxmlformats.org/drawingml/2006/wordprocessingDrawing" xmlns:w10="urn:schemas-microsoft-com:office:word" xmlns:w="http://schemas.openxmlformats.org/wordprocessingml/2006/main" xmlns:w14="http://schemas.microsoft.com/office/word/2010/wordml" xmlns:w15="http://schemas.microsoft.com/office/word/2012/wordml" xmlns:w16se="http://schemas.microsoft.com/office/word/2015/wordml/symex" xmlns:wpg="http://schemas.microsoft.com/office/word/2010/wordprocessingGroup" xmlns:wpi="http://schemas.microsoft.com/office/word/2010/wordprocessingInk" xmlns:wne="http://schemas.microsoft.com/office/word/2006/wordml" xmlns:wps="http://schemas.microsoft.com/office/word/2010/wordprocessingShape" mc:Ignorable="w14 w15 w16se wp14">
+<w:footnotes xmlns:wpc="http://schemas.microsoft.com/office/word/2010/wordprocessingCanvas" xmlns:cx="http://schemas.microsoft.com/office/drawing/2014/chartex" xmlns:cx1="http://schemas.microsoft.com/office/drawing/2015/9/8/chartex" xmlns:mc="http://schemas.openxmlformats.org/markup-compatibility/2006" xmlns:o="urn:schemas-microsoft-com:office:office" xmlns:r="http://schemas.openxmlformats.org/officeDocument/2006/relationships" xmlns:m="http://schemas.openxmlformats.org/officeDocument/2006/math" xmlns:v="urn:schemas-microsoft-com:vml" xmlns:wp14="http://schemas.microsoft.com/office/word/2010/wordprocessingDrawing" xmlns:wp="http://schemas.openxmlformats.org/drawingml/2006/wordprocessingDrawing" xmlns:w10="urn:schemas-microsoft-com:office:word" xmlns:w="http://schemas.openxmlformats.org/wordprocessingml/2006/main" xmlns:w14="http://schemas.microsoft.com/office/word/2010/wordml" xmlns:w15="http://schemas.microsoft.com/office/word/2012/wordml" xmlns:w16se="http://schemas.microsoft.com/office/word/2015/wordml/symex" xmlns:wpg="http://schemas.microsoft.com/office/word/2010/wordprocessingGroup" xmlns:wpi="http://schemas.microsoft.com/office/word/2010/wordprocessingInk" xmlns:wne="http://schemas.microsoft.com/office/word/2006/wordml" xmlns:wps="http://schemas.microsoft.com/office/word/2010/wordprocessingShape" mc:Ignorable="w14 w15 w16se wp14">
   <w:footnote w:type="separator" w:id="-1">
     <w:p>
       <w:r>
@@ -1223,7 +1377,7 @@
 </file>
 
 <file path=word/header1.xml><?xml version="1.0" encoding="utf-8"?>
-<w:hdr xmlns:wpc="http://schemas.microsoft.com/office/word/2010/wordprocessingCanvas" xmlns:cx="http://schemas.microsoft.com/office/drawing/2014/chartex" xmlns:mc="http://schemas.openxmlformats.org/markup-compatibility/2006" xmlns:o="urn:schemas-microsoft-com:office:office" xmlns:r="http://schemas.openxmlformats.org/officeDocument/2006/relationships" xmlns:m="http://schemas.openxmlformats.org/officeDocument/2006/math" xmlns:v="urn:schemas-microsoft-com:vml" xmlns:wp14="http://schemas.microsoft.com/office/word/2010/wordprocessingDrawing" xmlns:wp="http://schemas.openxmlformats.org/drawingml/2006/wordprocessingDrawing" xmlns:w10="urn:schemas-microsoft-com:office:word" xmlns:w="http://schemas.openxmlformats.org/wordprocessingml/2006/main" xmlns:w14="http://schemas.microsoft.com/office/word/2010/wordml" xmlns:w15="http://schemas.microsoft.com/office/word/2012/wordml" xmlns:w16se="http://schemas.microsoft.com/office/word/2015/wordml/symex" xmlns:wpg="http://schemas.microsoft.com/office/word/2010/wordprocessingGroup" xmlns:wpi="http://schemas.microsoft.com/office/word/2010/wordprocessingInk" xmlns:wne="http://schemas.microsoft.com/office/word/2006/wordml" xmlns:wps="http://schemas.microsoft.com/office/word/2010/wordprocessingShape" mc:Ignorable="w14 w15 w16se wp14">
+<w:hdr xmlns:wpc="http://schemas.microsoft.com/office/word/2010/wordprocessingCanvas" xmlns:cx="http://schemas.microsoft.com/office/drawing/2014/chartex" xmlns:cx1="http://schemas.microsoft.com/office/drawing/2015/9/8/chartex" xmlns:mc="http://schemas.openxmlformats.org/markup-compatibility/2006" xmlns:o="urn:schemas-microsoft-com:office:office" xmlns:r="http://schemas.openxmlformats.org/officeDocument/2006/relationships" xmlns:m="http://schemas.openxmlformats.org/officeDocument/2006/math" xmlns:v="urn:schemas-microsoft-com:vml" xmlns:wp14="http://schemas.microsoft.com/office/word/2010/wordprocessingDrawing" xmlns:wp="http://schemas.openxmlformats.org/drawingml/2006/wordprocessingDrawing" xmlns:w10="urn:schemas-microsoft-com:office:word" xmlns:w="http://schemas.openxmlformats.org/wordprocessingml/2006/main" xmlns:w14="http://schemas.microsoft.com/office/word/2010/wordml" xmlns:w15="http://schemas.microsoft.com/office/word/2012/wordml" xmlns:w16se="http://schemas.microsoft.com/office/word/2015/wordml/symex" xmlns:wpg="http://schemas.microsoft.com/office/word/2010/wordprocessingGroup" xmlns:wpi="http://schemas.microsoft.com/office/word/2010/wordprocessingInk" xmlns:wne="http://schemas.microsoft.com/office/word/2006/wordml" xmlns:wps="http://schemas.microsoft.com/office/word/2010/wordprocessingShape" mc:Ignorable="w14 w15 w16se wp14">
   <w:p>
     <w:pPr>
       <w:pStyle w:val="Header"/>
@@ -1242,7 +1396,7 @@
 </file>
 
 <file path=word/numbering.xml><?xml version="1.0" encoding="utf-8"?>
-<w:numbering xmlns:wpc="http://schemas.microsoft.com/office/word/2010/wordprocessingCanvas" xmlns:cx="http://schemas.microsoft.com/office/drawing/2014/chartex" xmlns:mc="http://schemas.openxmlformats.org/markup-compatibility/2006" xmlns:o="urn:schemas-microsoft-com:office:office" xmlns:r="http://schemas.openxmlformats.org/officeDocument/2006/relationships" xmlns:m="http://schemas.openxmlformats.org/officeDocument/2006/math" xmlns:v="urn:schemas-microsoft-com:vml" xmlns:wp14="http://schemas.microsoft.com/office/word/2010/wordprocessingDrawing" xmlns:wp="http://schemas.openxmlformats.org/drawingml/2006/wordprocessingDrawing" xmlns:w10="urn:schemas-microsoft-com:office:word" xmlns:w="http://schemas.openxmlformats.org/wordprocessingml/2006/main" xmlns:w14="http://schemas.microsoft.com/office/word/2010/wordml" xmlns:w15="http://schemas.microsoft.com/office/word/2012/wordml" xmlns:w16se="http://schemas.microsoft.com/office/word/2015/wordml/symex" xmlns:wpg="http://schemas.microsoft.com/office/word/2010/wordprocessingGroup" xmlns:wpi="http://schemas.microsoft.com/office/word/2010/wordprocessingInk" xmlns:wne="http://schemas.microsoft.com/office/word/2006/wordml" xmlns:wps="http://schemas.microsoft.com/office/word/2010/wordprocessingShape" mc:Ignorable="w14 w15 w16se wp14">
+<w:numbering xmlns:wpc="http://schemas.microsoft.com/office/word/2010/wordprocessingCanvas" xmlns:cx="http://schemas.microsoft.com/office/drawing/2014/chartex" xmlns:cx1="http://schemas.microsoft.com/office/drawing/2015/9/8/chartex" xmlns:mc="http://schemas.openxmlformats.org/markup-compatibility/2006" xmlns:o="urn:schemas-microsoft-com:office:office" xmlns:r="http://schemas.openxmlformats.org/officeDocument/2006/relationships" xmlns:m="http://schemas.openxmlformats.org/officeDocument/2006/math" xmlns:v="urn:schemas-microsoft-com:vml" xmlns:wp14="http://schemas.microsoft.com/office/word/2010/wordprocessingDrawing" xmlns:wp="http://schemas.openxmlformats.org/drawingml/2006/wordprocessingDrawing" xmlns:w10="urn:schemas-microsoft-com:office:word" xmlns:w="http://schemas.openxmlformats.org/wordprocessingml/2006/main" xmlns:w14="http://schemas.microsoft.com/office/word/2010/wordml" xmlns:w15="http://schemas.microsoft.com/office/word/2012/wordml" xmlns:w16se="http://schemas.microsoft.com/office/word/2015/wordml/symex" xmlns:wpg="http://schemas.microsoft.com/office/word/2010/wordprocessingGroup" xmlns:wpi="http://schemas.microsoft.com/office/word/2010/wordprocessingInk" xmlns:wne="http://schemas.microsoft.com/office/word/2006/wordml" xmlns:wps="http://schemas.microsoft.com/office/word/2010/wordprocessingShape" mc:Ignorable="w14 w15 w16se wp14">
   <w:abstractNum w:abstractNumId="0" w15:restartNumberingAfterBreak="0">
     <w:nsid w:val="0000000F"/>
     <w:multiLevelType w:val="multilevel"/>
@@ -2085,6 +2239,205 @@
     </w:lvl>
   </w:abstractNum>
   <w:abstractNum w:abstractNumId="7" w15:restartNumberingAfterBreak="0">
+    <w:nsid w:val="2D497B41"/>
+    <w:multiLevelType w:val="hybridMultilevel"/>
+    <w:tmpl w:val="C9E63426"/>
+    <w:lvl w:ilvl="0" w:tplc="91C23410">
+      <w:start w:val="1"/>
+      <w:numFmt w:val="decimal"/>
+      <w:lvlText w:val="%1."/>
+      <w:lvlJc w:val="left"/>
+      <w:pPr>
+        <w:ind w:left="783" w:hanging="360"/>
+      </w:pPr>
+    </w:lvl>
+    <w:lvl w:ilvl="1" w:tplc="04090019" w:tentative="1">
+      <w:start w:val="1"/>
+      <w:numFmt w:val="lowerLetter"/>
+      <w:lvlText w:val="%2."/>
+      <w:lvlJc w:val="left"/>
+      <w:pPr>
+        <w:ind w:left="1503" w:hanging="360"/>
+      </w:pPr>
+    </w:lvl>
+    <w:lvl w:ilvl="2" w:tplc="0409001B" w:tentative="1">
+      <w:start w:val="1"/>
+      <w:numFmt w:val="lowerRoman"/>
+      <w:lvlText w:val="%3."/>
+      <w:lvlJc w:val="right"/>
+      <w:pPr>
+        <w:ind w:left="2223" w:hanging="180"/>
+      </w:pPr>
+    </w:lvl>
+    <w:lvl w:ilvl="3" w:tplc="0409000F" w:tentative="1">
+      <w:start w:val="1"/>
+      <w:numFmt w:val="decimal"/>
+      <w:lvlText w:val="%4."/>
+      <w:lvlJc w:val="left"/>
+      <w:pPr>
+        <w:ind w:left="2943" w:hanging="360"/>
+      </w:pPr>
+    </w:lvl>
+    <w:lvl w:ilvl="4" w:tplc="04090019" w:tentative="1">
+      <w:start w:val="1"/>
+      <w:numFmt w:val="lowerLetter"/>
+      <w:lvlText w:val="%5."/>
+      <w:lvlJc w:val="left"/>
+      <w:pPr>
+        <w:ind w:left="3663" w:hanging="360"/>
+      </w:pPr>
+    </w:lvl>
+    <w:lvl w:ilvl="5" w:tplc="0409001B" w:tentative="1">
+      <w:start w:val="1"/>
+      <w:numFmt w:val="lowerRoman"/>
+      <w:lvlText w:val="%6."/>
+      <w:lvlJc w:val="right"/>
+      <w:pPr>
+        <w:ind w:left="4383" w:hanging="180"/>
+      </w:pPr>
+    </w:lvl>
+    <w:lvl w:ilvl="6" w:tplc="0409000F" w:tentative="1">
+      <w:start w:val="1"/>
+      <w:numFmt w:val="decimal"/>
+      <w:lvlText w:val="%7."/>
+      <w:lvlJc w:val="left"/>
+      <w:pPr>
+        <w:ind w:left="5103" w:hanging="360"/>
+      </w:pPr>
+    </w:lvl>
+    <w:lvl w:ilvl="7" w:tplc="04090019" w:tentative="1">
+      <w:start w:val="1"/>
+      <w:numFmt w:val="lowerLetter"/>
+      <w:lvlText w:val="%8."/>
+      <w:lvlJc w:val="left"/>
+      <w:pPr>
+        <w:ind w:left="5823" w:hanging="360"/>
+      </w:pPr>
+    </w:lvl>
+    <w:lvl w:ilvl="8" w:tplc="0409001B" w:tentative="1">
+      <w:start w:val="1"/>
+      <w:numFmt w:val="lowerRoman"/>
+      <w:lvlText w:val="%9."/>
+      <w:lvlJc w:val="right"/>
+      <w:pPr>
+        <w:ind w:left="6543" w:hanging="180"/>
+      </w:pPr>
+    </w:lvl>
+  </w:abstractNum>
+  <w:abstractNum w:abstractNumId="8" w15:restartNumberingAfterBreak="0">
+    <w:nsid w:val="41AC14A9"/>
+    <w:multiLevelType w:val="hybridMultilevel"/>
+    <w:tmpl w:val="FE268E66"/>
+    <w:lvl w:ilvl="0" w:tplc="04090001">
+      <w:start w:val="1"/>
+      <w:numFmt w:val="bullet"/>
+      <w:lvlText w:val=""/>
+      <w:lvlJc w:val="left"/>
+      <w:pPr>
+        <w:ind w:left="1503" w:hanging="360"/>
+      </w:pPr>
+      <w:rPr>
+        <w:rFonts w:ascii="Symbol" w:hAnsi="Symbol" w:hint="default"/>
+      </w:rPr>
+    </w:lvl>
+    <w:lvl w:ilvl="1" w:tplc="04090003" w:tentative="1">
+      <w:start w:val="1"/>
+      <w:numFmt w:val="bullet"/>
+      <w:lvlText w:val="o"/>
+      <w:lvlJc w:val="left"/>
+      <w:pPr>
+        <w:ind w:left="2223" w:hanging="360"/>
+      </w:pPr>
+      <w:rPr>
+        <w:rFonts w:ascii="Courier New" w:hAnsi="Courier New" w:cs="Courier New" w:hint="default"/>
+      </w:rPr>
+    </w:lvl>
+    <w:lvl w:ilvl="2" w:tplc="04090005" w:tentative="1">
+      <w:start w:val="1"/>
+      <w:numFmt w:val="bullet"/>
+      <w:lvlText w:val=""/>
+      <w:lvlJc w:val="left"/>
+      <w:pPr>
+        <w:ind w:left="2943" w:hanging="360"/>
+      </w:pPr>
+      <w:rPr>
+        <w:rFonts w:ascii="Wingdings" w:hAnsi="Wingdings" w:hint="default"/>
+      </w:rPr>
+    </w:lvl>
+    <w:lvl w:ilvl="3" w:tplc="04090001" w:tentative="1">
+      <w:start w:val="1"/>
+      <w:numFmt w:val="bullet"/>
+      <w:lvlText w:val=""/>
+      <w:lvlJc w:val="left"/>
+      <w:pPr>
+        <w:ind w:left="3663" w:hanging="360"/>
+      </w:pPr>
+      <w:rPr>
+        <w:rFonts w:ascii="Symbol" w:hAnsi="Symbol" w:hint="default"/>
+      </w:rPr>
+    </w:lvl>
+    <w:lvl w:ilvl="4" w:tplc="04090003" w:tentative="1">
+      <w:start w:val="1"/>
+      <w:numFmt w:val="bullet"/>
+      <w:lvlText w:val="o"/>
+      <w:lvlJc w:val="left"/>
+      <w:pPr>
+        <w:ind w:left="4383" w:hanging="360"/>
+      </w:pPr>
+      <w:rPr>
+        <w:rFonts w:ascii="Courier New" w:hAnsi="Courier New" w:cs="Courier New" w:hint="default"/>
+      </w:rPr>
+    </w:lvl>
+    <w:lvl w:ilvl="5" w:tplc="04090005" w:tentative="1">
+      <w:start w:val="1"/>
+      <w:numFmt w:val="bullet"/>
+      <w:lvlText w:val=""/>
+      <w:lvlJc w:val="left"/>
+      <w:pPr>
+        <w:ind w:left="5103" w:hanging="360"/>
+      </w:pPr>
+      <w:rPr>
+        <w:rFonts w:ascii="Wingdings" w:hAnsi="Wingdings" w:hint="default"/>
+      </w:rPr>
+    </w:lvl>
+    <w:lvl w:ilvl="6" w:tplc="04090001" w:tentative="1">
+      <w:start w:val="1"/>
+      <w:numFmt w:val="bullet"/>
+      <w:lvlText w:val=""/>
+      <w:lvlJc w:val="left"/>
+      <w:pPr>
+        <w:ind w:left="5823" w:hanging="360"/>
+      </w:pPr>
+      <w:rPr>
+        <w:rFonts w:ascii="Symbol" w:hAnsi="Symbol" w:hint="default"/>
+      </w:rPr>
+    </w:lvl>
+    <w:lvl w:ilvl="7" w:tplc="04090003" w:tentative="1">
+      <w:start w:val="1"/>
+      <w:numFmt w:val="bullet"/>
+      <w:lvlText w:val="o"/>
+      <w:lvlJc w:val="left"/>
+      <w:pPr>
+        <w:ind w:left="6543" w:hanging="360"/>
+      </w:pPr>
+      <w:rPr>
+        <w:rFonts w:ascii="Courier New" w:hAnsi="Courier New" w:cs="Courier New" w:hint="default"/>
+      </w:rPr>
+    </w:lvl>
+    <w:lvl w:ilvl="8" w:tplc="04090005" w:tentative="1">
+      <w:start w:val="1"/>
+      <w:numFmt w:val="bullet"/>
+      <w:lvlText w:val=""/>
+      <w:lvlJc w:val="left"/>
+      <w:pPr>
+        <w:ind w:left="7263" w:hanging="360"/>
+      </w:pPr>
+      <w:rPr>
+        <w:rFonts w:ascii="Wingdings" w:hAnsi="Wingdings" w:hint="default"/>
+      </w:rPr>
+    </w:lvl>
+  </w:abstractNum>
+  <w:abstractNum w:abstractNumId="9" w15:restartNumberingAfterBreak="0">
     <w:nsid w:val="5CD477FF"/>
     <w:multiLevelType w:val="multilevel"/>
     <w:tmpl w:val="9E0CB21A"/>
@@ -2197,7 +2550,179 @@
       </w:rPr>
     </w:lvl>
   </w:abstractNum>
-  <w:abstractNum w:abstractNumId="8" w15:restartNumberingAfterBreak="0">
+  <w:abstractNum w:abstractNumId="10" w15:restartNumberingAfterBreak="0">
+    <w:nsid w:val="7B622C06"/>
+    <w:multiLevelType w:val="hybridMultilevel"/>
+    <w:tmpl w:val="584E2E68"/>
+    <w:lvl w:ilvl="0" w:tplc="0409000F">
+      <w:start w:val="1"/>
+      <w:numFmt w:val="decimal"/>
+      <w:lvlText w:val="%1."/>
+      <w:lvlJc w:val="left"/>
+      <w:pPr>
+        <w:ind w:left="810" w:hanging="360"/>
+      </w:pPr>
+    </w:lvl>
+    <w:lvl w:ilvl="1" w:tplc="04090019" w:tentative="1">
+      <w:start w:val="1"/>
+      <w:numFmt w:val="lowerLetter"/>
+      <w:lvlText w:val="%2."/>
+      <w:lvlJc w:val="left"/>
+      <w:pPr>
+        <w:ind w:left="1530" w:hanging="360"/>
+      </w:pPr>
+    </w:lvl>
+    <w:lvl w:ilvl="2" w:tplc="0409001B" w:tentative="1">
+      <w:start w:val="1"/>
+      <w:numFmt w:val="lowerRoman"/>
+      <w:lvlText w:val="%3."/>
+      <w:lvlJc w:val="right"/>
+      <w:pPr>
+        <w:ind w:left="2250" w:hanging="180"/>
+      </w:pPr>
+    </w:lvl>
+    <w:lvl w:ilvl="3" w:tplc="0409000F" w:tentative="1">
+      <w:start w:val="1"/>
+      <w:numFmt w:val="decimal"/>
+      <w:lvlText w:val="%4."/>
+      <w:lvlJc w:val="left"/>
+      <w:pPr>
+        <w:ind w:left="2970" w:hanging="360"/>
+      </w:pPr>
+    </w:lvl>
+    <w:lvl w:ilvl="4" w:tplc="04090019" w:tentative="1">
+      <w:start w:val="1"/>
+      <w:numFmt w:val="lowerLetter"/>
+      <w:lvlText w:val="%5."/>
+      <w:lvlJc w:val="left"/>
+      <w:pPr>
+        <w:ind w:left="3690" w:hanging="360"/>
+      </w:pPr>
+    </w:lvl>
+    <w:lvl w:ilvl="5" w:tplc="0409001B" w:tentative="1">
+      <w:start w:val="1"/>
+      <w:numFmt w:val="lowerRoman"/>
+      <w:lvlText w:val="%6."/>
+      <w:lvlJc w:val="right"/>
+      <w:pPr>
+        <w:ind w:left="4410" w:hanging="180"/>
+      </w:pPr>
+    </w:lvl>
+    <w:lvl w:ilvl="6" w:tplc="0409000F" w:tentative="1">
+      <w:start w:val="1"/>
+      <w:numFmt w:val="decimal"/>
+      <w:lvlText w:val="%7."/>
+      <w:lvlJc w:val="left"/>
+      <w:pPr>
+        <w:ind w:left="5130" w:hanging="360"/>
+      </w:pPr>
+    </w:lvl>
+    <w:lvl w:ilvl="7" w:tplc="04090019" w:tentative="1">
+      <w:start w:val="1"/>
+      <w:numFmt w:val="lowerLetter"/>
+      <w:lvlText w:val="%8."/>
+      <w:lvlJc w:val="left"/>
+      <w:pPr>
+        <w:ind w:left="5850" w:hanging="360"/>
+      </w:pPr>
+    </w:lvl>
+    <w:lvl w:ilvl="8" w:tplc="0409001B" w:tentative="1">
+      <w:start w:val="1"/>
+      <w:numFmt w:val="lowerRoman"/>
+      <w:lvlText w:val="%9."/>
+      <w:lvlJc w:val="right"/>
+      <w:pPr>
+        <w:ind w:left="6570" w:hanging="180"/>
+      </w:pPr>
+    </w:lvl>
+  </w:abstractNum>
+  <w:abstractNum w:abstractNumId="11" w15:restartNumberingAfterBreak="0">
+    <w:nsid w:val="7B7A49B4"/>
+    <w:multiLevelType w:val="hybridMultilevel"/>
+    <w:tmpl w:val="A91038FC"/>
+    <w:lvl w:ilvl="0" w:tplc="0409000F">
+      <w:start w:val="1"/>
+      <w:numFmt w:val="decimal"/>
+      <w:lvlText w:val="%1."/>
+      <w:lvlJc w:val="left"/>
+      <w:pPr>
+        <w:ind w:left="720" w:hanging="360"/>
+      </w:pPr>
+    </w:lvl>
+    <w:lvl w:ilvl="1" w:tplc="04090019" w:tentative="1">
+      <w:start w:val="1"/>
+      <w:numFmt w:val="lowerLetter"/>
+      <w:lvlText w:val="%2."/>
+      <w:lvlJc w:val="left"/>
+      <w:pPr>
+        <w:ind w:left="1440" w:hanging="360"/>
+      </w:pPr>
+    </w:lvl>
+    <w:lvl w:ilvl="2" w:tplc="0409001B" w:tentative="1">
+      <w:start w:val="1"/>
+      <w:numFmt w:val="lowerRoman"/>
+      <w:lvlText w:val="%3."/>
+      <w:lvlJc w:val="right"/>
+      <w:pPr>
+        <w:ind w:left="2160" w:hanging="180"/>
+      </w:pPr>
+    </w:lvl>
+    <w:lvl w:ilvl="3" w:tplc="0409000F" w:tentative="1">
+      <w:start w:val="1"/>
+      <w:numFmt w:val="decimal"/>
+      <w:lvlText w:val="%4."/>
+      <w:lvlJc w:val="left"/>
+      <w:pPr>
+        <w:ind w:left="2880" w:hanging="360"/>
+      </w:pPr>
+    </w:lvl>
+    <w:lvl w:ilvl="4" w:tplc="04090019" w:tentative="1">
+      <w:start w:val="1"/>
+      <w:numFmt w:val="lowerLetter"/>
+      <w:lvlText w:val="%5."/>
+      <w:lvlJc w:val="left"/>
+      <w:pPr>
+        <w:ind w:left="3600" w:hanging="360"/>
+      </w:pPr>
+    </w:lvl>
+    <w:lvl w:ilvl="5" w:tplc="0409001B" w:tentative="1">
+      <w:start w:val="1"/>
+      <w:numFmt w:val="lowerRoman"/>
+      <w:lvlText w:val="%6."/>
+      <w:lvlJc w:val="right"/>
+      <w:pPr>
+        <w:ind w:left="4320" w:hanging="180"/>
+      </w:pPr>
+    </w:lvl>
+    <w:lvl w:ilvl="6" w:tplc="0409000F" w:tentative="1">
+      <w:start w:val="1"/>
+      <w:numFmt w:val="decimal"/>
+      <w:lvlText w:val="%7."/>
+      <w:lvlJc w:val="left"/>
+      <w:pPr>
+        <w:ind w:left="5040" w:hanging="360"/>
+      </w:pPr>
+    </w:lvl>
+    <w:lvl w:ilvl="7" w:tplc="04090019" w:tentative="1">
+      <w:start w:val="1"/>
+      <w:numFmt w:val="lowerLetter"/>
+      <w:lvlText w:val="%8."/>
+      <w:lvlJc w:val="left"/>
+      <w:pPr>
+        <w:ind w:left="5760" w:hanging="360"/>
+      </w:pPr>
+    </w:lvl>
+    <w:lvl w:ilvl="8" w:tplc="0409001B" w:tentative="1">
+      <w:start w:val="1"/>
+      <w:numFmt w:val="lowerRoman"/>
+      <w:lvlText w:val="%9."/>
+      <w:lvlJc w:val="right"/>
+      <w:pPr>
+        <w:ind w:left="6480" w:hanging="180"/>
+      </w:pPr>
+    </w:lvl>
+  </w:abstractNum>
+  <w:abstractNum w:abstractNumId="12" w15:restartNumberingAfterBreak="0">
     <w:nsid w:val="7FE84D64"/>
     <w:multiLevelType w:val="multilevel"/>
     <w:tmpl w:val="9CD6243E"/>
@@ -2344,7 +2869,7 @@
     <w:abstractNumId w:val="6"/>
   </w:num>
   <w:num w:numId="4">
-    <w:abstractNumId w:val="8"/>
+    <w:abstractNumId w:val="12"/>
   </w:num>
   <w:num w:numId="5">
     <w:abstractNumId w:val="3"/>
@@ -2359,7 +2884,19 @@
     <w:abstractNumId w:val="5"/>
   </w:num>
   <w:num w:numId="9">
+    <w:abstractNumId w:val="9"/>
+  </w:num>
+  <w:num w:numId="10">
+    <w:abstractNumId w:val="11"/>
+  </w:num>
+  <w:num w:numId="11">
     <w:abstractNumId w:val="7"/>
+  </w:num>
+  <w:num w:numId="12">
+    <w:abstractNumId w:val="8"/>
+  </w:num>
+  <w:num w:numId="13">
+    <w:abstractNumId w:val="10"/>
   </w:num>
 </w:numbering>
 </file>
@@ -2926,6 +3463,28 @@
       <w:lang w:eastAsia="en-US"/>
     </w:rPr>
   </w:style>
+  <w:style w:type="character" w:styleId="Strong">
+    <w:name w:val="Strong"/>
+    <w:basedOn w:val="DefaultParagraphFont"/>
+    <w:uiPriority w:val="22"/>
+    <w:qFormat/>
+    <w:rsid w:val="00113654"/>
+    <w:rPr>
+      <w:b/>
+      <w:bCs/>
+    </w:rPr>
+  </w:style>
+  <w:style w:type="character" w:styleId="Emphasis">
+    <w:name w:val="Emphasis"/>
+    <w:basedOn w:val="DefaultParagraphFont"/>
+    <w:uiPriority w:val="20"/>
+    <w:qFormat/>
+    <w:rsid w:val="00113654"/>
+    <w:rPr>
+      <w:i/>
+      <w:iCs/>
+    </w:rPr>
+  </w:style>
 </w:styles>
 </file>
 

</xml_diff>